<commit_message>
Added Gameplay Instructions. Hid Options Screen.
</commit_message>
<xml_diff>
--- a/MoodSwing Gameplay Instructions.docx
+++ b/MoodSwing Gameplay Instructions.docx
@@ -4,12 +4,15 @@
   <w:body>
     <w:p>
       <w:pPr>
-        <w:rPr>
-          <w:lang w:val="en-PH"/>
-        </w:rPr>
-      </w:pPr>
-      <w:r>
-        <w:rPr>
+        <w:jc w:val="center"/>
+        <w:rPr>
+          <w:b/>
+          <w:lang w:val="en-PH"/>
+        </w:rPr>
+      </w:pPr>
+      <w:r>
+        <w:rPr>
+          <w:b/>
           <w:lang w:val="en-PH"/>
         </w:rPr>
         <w:t>MoodSwing Gameplay Instructions</w:t>
@@ -17,12 +20,517 @@
     </w:p>
     <w:p>
       <w:pPr>
-        <w:rPr>
-          <w:lang w:val="en-PH"/>
-        </w:rPr>
-      </w:pPr>
+        <w:pStyle w:val="ListParagraph"/>
+        <w:numPr>
+          <w:ilvl w:val="0"/>
+          <w:numId w:val="1"/>
+        </w:numPr>
+        <w:ind w:left="720"/>
+        <w:rPr>
+          <w:lang w:val="en-PH"/>
+        </w:rPr>
+      </w:pPr>
+      <w:r>
+        <w:rPr>
+          <w:lang w:val="en-PH"/>
+        </w:rPr>
+        <w:t>Navigating</w:t>
+      </w:r>
+    </w:p>
+    <w:p>
+      <w:pPr>
+        <w:ind w:firstLine="720"/>
+        <w:jc w:val="both"/>
+        <w:rPr>
+          <w:lang w:val="en-PH"/>
+        </w:rPr>
+      </w:pPr>
+      <w:r>
+        <w:rPr>
+          <w:lang w:val="en-PH"/>
+        </w:rPr>
+        <w:t xml:space="preserve">Use </w:t>
+      </w:r>
+      <w:r>
+        <w:rPr>
+          <w:lang w:val="en-PH"/>
+        </w:rPr>
+        <w:t>the mouse to navigate. Click and drag with the middle mouse button to rotate the view</w:t>
+      </w:r>
+      <w:r>
+        <w:rPr>
+          <w:lang w:val="en-PH"/>
+        </w:rPr>
+        <w:t xml:space="preserve">. Scroll the middle mouse button </w:t>
+      </w:r>
+      <w:r>
+        <w:rPr>
+          <w:lang w:val="en-PH"/>
+        </w:rPr>
+        <w:t xml:space="preserve">forwards and backwards </w:t>
+      </w:r>
+      <w:r>
+        <w:rPr>
+          <w:lang w:val="en-PH"/>
+        </w:rPr>
+        <w:t>to zoom in and out</w:t>
+      </w:r>
+      <w:r>
+        <w:rPr>
+          <w:lang w:val="en-PH"/>
+        </w:rPr>
+        <w:t>, respectively</w:t>
+      </w:r>
+      <w:r>
+        <w:rPr>
+          <w:lang w:val="en-PH"/>
+        </w:rPr>
+        <w:t>.</w:t>
+      </w:r>
+      <w:r>
+        <w:rPr>
+          <w:lang w:val="en-PH"/>
+        </w:rPr>
+        <w:t xml:space="preserve"> </w:t>
+      </w:r>
+      <w:r>
+        <w:rPr>
+          <w:lang w:val="en-PH"/>
+        </w:rPr>
+        <w:t xml:space="preserve"> </w:t>
+      </w:r>
+      <w:r>
+        <w:rPr>
+          <w:lang w:val="en-PH"/>
+        </w:rPr>
+        <w:t xml:space="preserve">Move the mouse to the edges of the screen </w:t>
+      </w:r>
+      <w:r>
+        <w:rPr>
+          <w:lang w:val="en-PH"/>
+        </w:rPr>
+        <w:t xml:space="preserve">or click and drag with the right mouse button </w:t>
+      </w:r>
+      <w:r>
+        <w:rPr>
+          <w:lang w:val="en-PH"/>
+        </w:rPr>
+        <w:t>to move</w:t>
+      </w:r>
+      <w:r>
+        <w:rPr>
+          <w:lang w:val="en-PH"/>
+        </w:rPr>
+        <w:t xml:space="preserve"> around.</w:t>
+      </w:r>
+    </w:p>
+    <w:p>
+      <w:pPr>
+        <w:pStyle w:val="ListParagraph"/>
+        <w:numPr>
+          <w:ilvl w:val="0"/>
+          <w:numId w:val="1"/>
+        </w:numPr>
+        <w:ind w:left="720"/>
+        <w:rPr>
+          <w:lang w:val="en-PH"/>
+        </w:rPr>
+      </w:pPr>
+      <w:r>
+        <w:rPr>
+          <w:lang w:val="en-PH"/>
+        </w:rPr>
+        <w:t>The User Interface</w:t>
+      </w:r>
+    </w:p>
+    <w:p>
+      <w:pPr>
+        <w:ind w:firstLine="720"/>
+        <w:jc w:val="both"/>
+        <w:rPr>
+          <w:lang w:val="en-PH"/>
+        </w:rPr>
+      </w:pPr>
+      <w:r>
+        <w:rPr>
+          <w:lang w:val="en-PH"/>
+        </w:rPr>
+        <w:t>Click on the</w:t>
+      </w:r>
+      <w:r>
+        <w:rPr>
+          <w:lang w:val="en-PH"/>
+        </w:rPr>
+        <w:t xml:space="preserve"> Swing Button to open the in-game menu. From there, you can quit to the main menu, or to Windows.</w:t>
+      </w:r>
+    </w:p>
+    <w:p>
+      <w:pPr>
+        <w:jc w:val="center"/>
+        <w:rPr>
+          <w:lang w:val="en-PH"/>
+        </w:rPr>
+      </w:pPr>
+      <w:r>
+        <w:rPr>
+          <w:noProof/>
+        </w:rPr>
+        <w:drawing>
+          <wp:inline distT="0" distB="0" distL="0" distR="0" wp14:anchorId="606F2841" wp14:editId="23682C91">
+            <wp:extent cx="1009650" cy="1009650"/>
+            <wp:effectExtent l="0" t="0" r="0" b="0"/>
+            <wp:docPr id="1" name="Picture 1"/>
+            <wp:cNvGraphicFramePr>
+              <a:graphicFrameLocks xmlns:a="http://schemas.openxmlformats.org/drawingml/2006/main" noChangeAspect="1"/>
+            </wp:cNvGraphicFramePr>
+            <a:graphic xmlns:a="http://schemas.openxmlformats.org/drawingml/2006/main">
+              <a:graphicData uri="http://schemas.openxmlformats.org/drawingml/2006/picture">
+                <pic:pic xmlns:pic="http://schemas.openxmlformats.org/drawingml/2006/picture">
+                  <pic:nvPicPr>
+                    <pic:cNvPr id="0" name="Logo.png"/>
+                    <pic:cNvPicPr/>
+                  </pic:nvPicPr>
+                  <pic:blipFill>
+                    <a:blip r:embed="rId6">
+                      <a:extLst>
+                        <a:ext uri="{28A0092B-C50C-407E-A947-70E740481C1C}">
+                          <a14:useLocalDpi xmlns:a14="http://schemas.microsoft.com/office/drawing/2010/main" val="0"/>
+                        </a:ext>
+                      </a:extLst>
+                    </a:blip>
+                    <a:stretch>
+                      <a:fillRect/>
+                    </a:stretch>
+                  </pic:blipFill>
+                  <pic:spPr>
+                    <a:xfrm>
+                      <a:off x="0" y="0"/>
+                      <a:ext cx="1007296" cy="1007296"/>
+                    </a:xfrm>
+                    <a:prstGeom prst="rect">
+                      <a:avLst/>
+                    </a:prstGeom>
+                  </pic:spPr>
+                </pic:pic>
+              </a:graphicData>
+            </a:graphic>
+          </wp:inline>
+        </w:drawing>
+      </w:r>
+    </w:p>
+    <w:p>
+      <w:pPr>
+        <w:jc w:val="center"/>
+        <w:rPr>
+          <w:i/>
+          <w:lang w:val="en-PH"/>
+        </w:rPr>
+      </w:pPr>
+      <w:r>
+        <w:rPr>
+          <w:i/>
+          <w:lang w:val="en-PH"/>
+        </w:rPr>
+        <w:t>The Swing Button</w:t>
+      </w:r>
+    </w:p>
+    <w:p>
+      <w:pPr>
+        <w:jc w:val="center"/>
+        <w:rPr>
+          <w:lang w:val="en-PH"/>
+        </w:rPr>
+      </w:pPr>
+      <w:r>
+        <w:rPr>
+          <w:lang w:val="en-PH"/>
+        </w:rPr>
+        <w:t>&lt;insert in-game menu here&gt;</w:t>
+      </w:r>
+    </w:p>
+    <w:p>
+      <w:pPr>
+        <w:jc w:val="center"/>
+        <w:rPr>
+          <w:i/>
+          <w:lang w:val="en-PH"/>
+        </w:rPr>
+      </w:pPr>
+      <w:r>
+        <w:rPr>
+          <w:i/>
+          <w:lang w:val="en-PH"/>
+        </w:rPr>
+        <w:t>In-game Menu</w:t>
+      </w:r>
+    </w:p>
+    <w:p>
+      <w:pPr>
+        <w:pStyle w:val="ListParagraph"/>
+        <w:numPr>
+          <w:ilvl w:val="0"/>
+          <w:numId w:val="1"/>
+        </w:numPr>
+        <w:ind w:left="720"/>
+        <w:rPr>
+          <w:lang w:val="en-PH"/>
+        </w:rPr>
+      </w:pPr>
+      <w:r>
+        <w:rPr>
+          <w:lang w:val="en-PH"/>
+        </w:rPr>
+        <w:t>The Mobs</w:t>
+      </w:r>
+    </w:p>
+    <w:p>
+      <w:pPr>
+        <w:ind w:firstLine="720"/>
+        <w:jc w:val="both"/>
+        <w:rPr>
+          <w:lang w:val="en-PH"/>
+        </w:rPr>
+      </w:pPr>
+      <w:r>
+        <w:rPr>
+          <w:lang w:val="en-PH"/>
+        </w:rPr>
+        <w:t>People will be walking in and out of buildings in the city</w:t>
+      </w:r>
+      <w:r>
+        <w:rPr>
+          <w:lang w:val="en-PH"/>
+        </w:rPr>
+        <w:t>, probably</w:t>
+      </w:r>
+      <w:r>
+        <w:rPr>
+          <w:lang w:val="en-PH"/>
+        </w:rPr>
+        <w:t xml:space="preserve"> to go</w:t>
+      </w:r>
+      <w:r>
+        <w:rPr>
+          <w:lang w:val="en-PH"/>
+        </w:rPr>
+        <w:t xml:space="preserve"> to work.</w:t>
+      </w:r>
+      <w:r>
+        <w:rPr>
+          <w:lang w:val="en-PH"/>
+        </w:rPr>
+        <w:t xml:space="preserve"> </w:t>
+      </w:r>
+    </w:p>
+    <w:p>
+      <w:pPr>
+        <w:jc w:val="center"/>
+        <w:rPr>
+          <w:lang w:val="en-PH"/>
+        </w:rPr>
+      </w:pPr>
+      <w:r>
+        <w:rPr>
+          <w:lang w:val="en-PH"/>
+        </w:rPr>
+        <w:t>&lt;insert walking person without moodface here&gt;</w:t>
+      </w:r>
+    </w:p>
+    <w:p>
+      <w:pPr>
+        <w:jc w:val="center"/>
+        <w:rPr>
+          <w:i/>
+          <w:lang w:val="en-PH"/>
+        </w:rPr>
+      </w:pPr>
+      <w:r>
+        <w:rPr>
+          <w:i/>
+          <w:lang w:val="en-PH"/>
+        </w:rPr>
+        <w:t>People Walking</w:t>
+      </w:r>
+      <w:r>
+        <w:rPr>
+          <w:i/>
+          <w:lang w:val="en-PH"/>
+        </w:rPr>
+        <w:t xml:space="preserve"> Around the City</w:t>
+      </w:r>
+    </w:p>
+    <w:p>
+      <w:pPr>
+        <w:ind w:firstLine="720"/>
+        <w:jc w:val="both"/>
+        <w:rPr>
+          <w:lang w:val="en-PH"/>
+        </w:rPr>
+      </w:pPr>
+      <w:r>
+        <w:rPr>
+          <w:lang w:val="en-PH"/>
+        </w:rPr>
+        <w:t xml:space="preserve">Once in a while, certain people will </w:t>
+      </w:r>
+      <w:r>
+        <w:rPr>
+          <w:lang w:val="en-PH"/>
+        </w:rPr>
+        <w:t xml:space="preserve">walk out of </w:t>
+      </w:r>
+      <w:r>
+        <w:rPr>
+          <w:lang w:val="en-PH"/>
+        </w:rPr>
+        <w:t xml:space="preserve">buildings with a </w:t>
+      </w:r>
+      <w:r>
+        <w:rPr>
+          <w:lang w:val="en-PH"/>
+        </w:rPr>
+        <w:t>complaint about a specific issue</w:t>
+      </w:r>
+      <w:r>
+        <w:rPr>
+          <w:lang w:val="en-PH"/>
+        </w:rPr>
+        <w:t xml:space="preserve">. </w:t>
+      </w:r>
+      <w:r>
+        <w:rPr>
+          <w:lang w:val="en-PH"/>
+        </w:rPr>
+        <w:t xml:space="preserve">That person will complain about </w:t>
+      </w:r>
+      <w:r>
+        <w:rPr>
+          <w:lang w:val="en-PH"/>
+        </w:rPr>
+        <w:t xml:space="preserve">the lack of </w:t>
+      </w:r>
+      <w:r>
+        <w:rPr>
+          <w:lang w:val="en-PH"/>
+        </w:rPr>
+        <w:t xml:space="preserve">support given to </w:t>
+      </w:r>
+      <w:r>
+        <w:rPr>
+          <w:lang w:val="en-PH"/>
+        </w:rPr>
+        <w:t xml:space="preserve">one of the eight </w:t>
+      </w:r>
+      <w:r>
+        <w:rPr>
+          <w:lang w:val="en-PH"/>
+        </w:rPr>
+        <w:t xml:space="preserve">Millennium Development Goals. </w:t>
+      </w:r>
+      <w:r>
+        <w:rPr>
+          <w:lang w:val="en-PH"/>
+        </w:rPr>
+        <w:t xml:space="preserve">That person’s complaining </w:t>
+      </w:r>
+      <w:r>
+        <w:rPr>
+          <w:lang w:val="en-PH"/>
+        </w:rPr>
+        <w:t xml:space="preserve">will be indicated by a Mood Bubble. </w:t>
+      </w:r>
+    </w:p>
+    <w:p>
+      <w:pPr>
+        <w:jc w:val="center"/>
+        <w:rPr>
+          <w:lang w:val="en-PH"/>
+        </w:rPr>
+      </w:pPr>
+      <w:r>
+        <w:rPr>
+          <w:lang w:val="en-PH"/>
+        </w:rPr>
+        <w:t>&lt;insert walking person with moodface here&gt;</w:t>
+      </w:r>
+    </w:p>
+    <w:p>
+      <w:pPr>
+        <w:jc w:val="center"/>
+        <w:rPr>
+          <w:lang w:val="en-PH"/>
+        </w:rPr>
+      </w:pPr>
+      <w:r>
+        <w:rPr>
+          <w:i/>
+          <w:lang w:val="en-PH"/>
+        </w:rPr>
+        <w:t>P</w:t>
+      </w:r>
+      <w:r>
+        <w:rPr>
+          <w:i/>
+          <w:lang w:val="en-PH"/>
+        </w:rPr>
+        <w:t>erson with a Mood Bubble Walking Out of a Building</w:t>
+      </w:r>
+    </w:p>
+    <w:p>
+      <w:pPr>
+        <w:jc w:val="both"/>
+        <w:rPr>
+          <w:lang w:val="en-PH"/>
+        </w:rPr>
+      </w:pPr>
+      <w:r>
+        <w:rPr>
+          <w:lang w:val="en-PH"/>
+        </w:rPr>
+        <w:tab/>
+      </w:r>
+      <w:r>
+        <w:rPr>
+          <w:lang w:val="en-PH"/>
+        </w:rPr>
+        <w:t>While that person is walking, he may encounter</w:t>
+      </w:r>
       <w:bookmarkStart w:id="0" w:name="_GoBack"/>
       <w:bookmarkEnd w:id="0"/>
+    </w:p>
+    <w:p>
+      <w:pPr>
+        <w:pStyle w:val="ListParagraph"/>
+        <w:numPr>
+          <w:ilvl w:val="0"/>
+          <w:numId w:val="1"/>
+        </w:numPr>
+        <w:ind w:left="720"/>
+        <w:rPr>
+          <w:lang w:val="en-PH"/>
+        </w:rPr>
+      </w:pPr>
+    </w:p>
+    <w:p>
+      <w:pPr>
+        <w:rPr>
+          <w:lang w:val="en-PH"/>
+        </w:rPr>
+      </w:pPr>
+    </w:p>
+    <w:p>
+      <w:pPr>
+        <w:ind w:left="360"/>
+        <w:rPr>
+          <w:lang w:val="en-PH"/>
+        </w:rPr>
+      </w:pPr>
+      <w:r>
+        <w:rPr>
+          <w:lang w:val="en-PH"/>
+        </w:rPr>
+        <w:t xml:space="preserve"> </w:t>
+      </w:r>
     </w:p>
     <w:sectPr>
       <w:pgSz w:w="12240" w:h="15840"/>
@@ -32,6 +540,103 @@
     </w:sectPr>
   </w:body>
 </w:document>
+</file>
+
+<file path=word/numbering.xml><?xml version="1.0" encoding="utf-8"?>
+<w:numbering xmlns:wpc="http://schemas.microsoft.com/office/word/2010/wordprocessingCanvas" xmlns:mc="http://schemas.openxmlformats.org/markup-compatibility/2006" xmlns:o="urn:schemas-microsoft-com:office:office" xmlns:r="http://schemas.openxmlformats.org/officeDocument/2006/relationships" xmlns:m="http://schemas.openxmlformats.org/officeDocument/2006/math" xmlns:v="urn:schemas-microsoft-com:vml" xmlns:wp14="http://schemas.microsoft.com/office/word/2010/wordprocessingDrawing" xmlns:wp="http://schemas.openxmlformats.org/drawingml/2006/wordprocessingDrawing" xmlns:w10="urn:schemas-microsoft-com:office:word" xmlns:w="http://schemas.openxmlformats.org/wordprocessingml/2006/main" xmlns:w14="http://schemas.microsoft.com/office/word/2010/wordml" xmlns:wpg="http://schemas.microsoft.com/office/word/2010/wordprocessingGroup" xmlns:wpi="http://schemas.microsoft.com/office/word/2010/wordprocessingInk" xmlns:wne="http://schemas.microsoft.com/office/word/2006/wordml" xmlns:wps="http://schemas.microsoft.com/office/word/2010/wordprocessingShape" mc:Ignorable="w14 wp14">
+  <w:abstractNum w:abstractNumId="0">
+    <w:nsid w:val="4F2A341D"/>
+    <w:multiLevelType w:val="hybridMultilevel"/>
+    <w:tmpl w:val="159A10FC"/>
+    <w:lvl w:ilvl="0" w:tplc="F22894BA">
+      <w:start w:val="1"/>
+      <w:numFmt w:val="upperRoman"/>
+      <w:lvlText w:val="%1."/>
+      <w:lvlJc w:val="left"/>
+      <w:pPr>
+        <w:ind w:left="1080" w:hanging="720"/>
+      </w:pPr>
+      <w:rPr>
+        <w:rFonts w:hint="default"/>
+      </w:rPr>
+    </w:lvl>
+    <w:lvl w:ilvl="1" w:tplc="04090019">
+      <w:start w:val="1"/>
+      <w:numFmt w:val="lowerLetter"/>
+      <w:lvlText w:val="%2."/>
+      <w:lvlJc w:val="left"/>
+      <w:pPr>
+        <w:ind w:left="1440" w:hanging="360"/>
+      </w:pPr>
+    </w:lvl>
+    <w:lvl w:ilvl="2" w:tplc="0409001B" w:tentative="1">
+      <w:start w:val="1"/>
+      <w:numFmt w:val="lowerRoman"/>
+      <w:lvlText w:val="%3."/>
+      <w:lvlJc w:val="right"/>
+      <w:pPr>
+        <w:ind w:left="2160" w:hanging="180"/>
+      </w:pPr>
+    </w:lvl>
+    <w:lvl w:ilvl="3" w:tplc="0409000F" w:tentative="1">
+      <w:start w:val="1"/>
+      <w:numFmt w:val="decimal"/>
+      <w:lvlText w:val="%4."/>
+      <w:lvlJc w:val="left"/>
+      <w:pPr>
+        <w:ind w:left="2880" w:hanging="360"/>
+      </w:pPr>
+    </w:lvl>
+    <w:lvl w:ilvl="4" w:tplc="04090019" w:tentative="1">
+      <w:start w:val="1"/>
+      <w:numFmt w:val="lowerLetter"/>
+      <w:lvlText w:val="%5."/>
+      <w:lvlJc w:val="left"/>
+      <w:pPr>
+        <w:ind w:left="3600" w:hanging="360"/>
+      </w:pPr>
+    </w:lvl>
+    <w:lvl w:ilvl="5" w:tplc="0409001B" w:tentative="1">
+      <w:start w:val="1"/>
+      <w:numFmt w:val="lowerRoman"/>
+      <w:lvlText w:val="%6."/>
+      <w:lvlJc w:val="right"/>
+      <w:pPr>
+        <w:ind w:left="4320" w:hanging="180"/>
+      </w:pPr>
+    </w:lvl>
+    <w:lvl w:ilvl="6" w:tplc="0409000F" w:tentative="1">
+      <w:start w:val="1"/>
+      <w:numFmt w:val="decimal"/>
+      <w:lvlText w:val="%7."/>
+      <w:lvlJc w:val="left"/>
+      <w:pPr>
+        <w:ind w:left="5040" w:hanging="360"/>
+      </w:pPr>
+    </w:lvl>
+    <w:lvl w:ilvl="7" w:tplc="04090019" w:tentative="1">
+      <w:start w:val="1"/>
+      <w:numFmt w:val="lowerLetter"/>
+      <w:lvlText w:val="%8."/>
+      <w:lvlJc w:val="left"/>
+      <w:pPr>
+        <w:ind w:left="5760" w:hanging="360"/>
+      </w:pPr>
+    </w:lvl>
+    <w:lvl w:ilvl="8" w:tplc="0409001B" w:tentative="1">
+      <w:start w:val="1"/>
+      <w:numFmt w:val="lowerRoman"/>
+      <w:lvlText w:val="%9."/>
+      <w:lvlJc w:val="right"/>
+      <w:pPr>
+        <w:ind w:left="6480" w:hanging="180"/>
+      </w:pPr>
+    </w:lvl>
+  </w:abstractNum>
+  <w:num w:numId="1">
+    <w:abstractNumId w:val="0"/>
+  </w:num>
+</w:numbering>
 </file>
 
 <file path=word/styles.xml><?xml version="1.0" encoding="utf-8"?>
@@ -221,6 +826,47 @@
     <w:semiHidden/>
     <w:unhideWhenUsed/>
   </w:style>
+  <w:style w:type="paragraph" w:styleId="ListParagraph">
+    <w:name w:val="List Paragraph"/>
+    <w:basedOn w:val="Normal"/>
+    <w:uiPriority w:val="34"/>
+    <w:qFormat/>
+    <w:rsid w:val="00E34961"/>
+    <w:pPr>
+      <w:ind w:left="720"/>
+      <w:contextualSpacing/>
+    </w:pPr>
+  </w:style>
+  <w:style w:type="paragraph" w:styleId="BalloonText">
+    <w:name w:val="Balloon Text"/>
+    <w:basedOn w:val="Normal"/>
+    <w:link w:val="BalloonTextChar"/>
+    <w:uiPriority w:val="99"/>
+    <w:semiHidden/>
+    <w:unhideWhenUsed/>
+    <w:rsid w:val="00A7754F"/>
+    <w:pPr>
+      <w:spacing w:after="0" w:line="240" w:lineRule="auto"/>
+    </w:pPr>
+    <w:rPr>
+      <w:rFonts w:ascii="Tahoma" w:hAnsi="Tahoma" w:cs="Tahoma"/>
+      <w:sz w:val="16"/>
+      <w:szCs w:val="16"/>
+    </w:rPr>
+  </w:style>
+  <w:style w:type="character" w:customStyle="1" w:styleId="BalloonTextChar">
+    <w:name w:val="Balloon Text Char"/>
+    <w:basedOn w:val="DefaultParagraphFont"/>
+    <w:link w:val="BalloonText"/>
+    <w:uiPriority w:val="99"/>
+    <w:semiHidden/>
+    <w:rsid w:val="00A7754F"/>
+    <w:rPr>
+      <w:rFonts w:ascii="Tahoma" w:hAnsi="Tahoma" w:cs="Tahoma"/>
+      <w:sz w:val="16"/>
+      <w:szCs w:val="16"/>
+    </w:rPr>
+  </w:style>
 </w:styles>
 </file>
 
@@ -410,6 +1056,47 @@
     <w:uiPriority w:val="99"/>
     <w:semiHidden/>
     <w:unhideWhenUsed/>
+  </w:style>
+  <w:style w:type="paragraph" w:styleId="ListParagraph">
+    <w:name w:val="List Paragraph"/>
+    <w:basedOn w:val="Normal"/>
+    <w:uiPriority w:val="34"/>
+    <w:qFormat/>
+    <w:rsid w:val="00E34961"/>
+    <w:pPr>
+      <w:ind w:left="720"/>
+      <w:contextualSpacing/>
+    </w:pPr>
+  </w:style>
+  <w:style w:type="paragraph" w:styleId="BalloonText">
+    <w:name w:val="Balloon Text"/>
+    <w:basedOn w:val="Normal"/>
+    <w:link w:val="BalloonTextChar"/>
+    <w:uiPriority w:val="99"/>
+    <w:semiHidden/>
+    <w:unhideWhenUsed/>
+    <w:rsid w:val="00A7754F"/>
+    <w:pPr>
+      <w:spacing w:after="0" w:line="240" w:lineRule="auto"/>
+    </w:pPr>
+    <w:rPr>
+      <w:rFonts w:ascii="Tahoma" w:hAnsi="Tahoma" w:cs="Tahoma"/>
+      <w:sz w:val="16"/>
+      <w:szCs w:val="16"/>
+    </w:rPr>
+  </w:style>
+  <w:style w:type="character" w:customStyle="1" w:styleId="BalloonTextChar">
+    <w:name w:val="Balloon Text Char"/>
+    <w:basedOn w:val="DefaultParagraphFont"/>
+    <w:link w:val="BalloonText"/>
+    <w:uiPriority w:val="99"/>
+    <w:semiHidden/>
+    <w:rsid w:val="00A7754F"/>
+    <w:rPr>
+      <w:rFonts w:ascii="Tahoma" w:hAnsi="Tahoma" w:cs="Tahoma"/>
+      <w:sz w:val="16"/>
+      <w:szCs w:val="16"/>
+    </w:rPr>
   </w:style>
 </w:styles>
 </file>

</xml_diff>

<commit_message>
Updated tutorial. Changed sky texture.
</commit_message>
<xml_diff>
--- a/MoodSwing Gameplay Instructions.docx
+++ b/MoodSwing Gameplay Instructions.docx
@@ -495,6 +495,60 @@
         </w:rPr>
         <w:t>While that person is walking, he may encounter</w:t>
       </w:r>
+      <w:r>
+        <w:rPr>
+          <w:lang w:val="en-PH"/>
+        </w:rPr>
+        <w:t xml:space="preserve"> other people in the city</w:t>
+      </w:r>
+      <w:r>
+        <w:rPr>
+          <w:lang w:val="en-PH"/>
+        </w:rPr>
+        <w:t xml:space="preserve">, tell them about their complaints, </w:t>
+      </w:r>
+      <w:r>
+        <w:rPr>
+          <w:lang w:val="en-PH"/>
+        </w:rPr>
+        <w:t xml:space="preserve">make them feel sad and angry, </w:t>
+      </w:r>
+      <w:r>
+        <w:rPr>
+          <w:lang w:val="en-PH"/>
+        </w:rPr>
+        <w:t xml:space="preserve">and </w:t>
+      </w:r>
+      <w:r>
+        <w:rPr>
+          <w:lang w:val="en-PH"/>
+        </w:rPr>
+        <w:t>convince them to be a part of his mob.</w:t>
+      </w:r>
+      <w:r>
+        <w:rPr>
+          <w:lang w:val="en-PH"/>
+        </w:rPr>
+        <w:t xml:space="preserve"> </w:t>
+      </w:r>
+      <w:r>
+        <w:rPr>
+          <w:lang w:val="en-PH"/>
+        </w:rPr>
+        <w:t xml:space="preserve">Mobs will continue to walk toward the city hall </w:t>
+      </w:r>
+      <w:r>
+        <w:rPr>
+          <w:lang w:val="en-PH"/>
+        </w:rPr>
+        <w:t>and cause an uproar</w:t>
+      </w:r>
+      <w:r>
+        <w:rPr>
+          <w:lang w:val="en-PH"/>
+        </w:rPr>
+        <w:t>.</w:t>
+      </w:r>
       <w:bookmarkStart w:id="0" w:name="_GoBack"/>
       <w:bookmarkEnd w:id="0"/>
     </w:p>
@@ -510,6 +564,31 @@
           <w:lang w:val="en-PH"/>
         </w:rPr>
       </w:pPr>
+      <w:r>
+        <w:rPr>
+          <w:lang w:val="en-PH"/>
+        </w:rPr>
+        <w:t>How to Win</w:t>
+      </w:r>
+    </w:p>
+    <w:p>
+      <w:pPr>
+        <w:pStyle w:val="ListParagraph"/>
+        <w:numPr>
+          <w:ilvl w:val="0"/>
+          <w:numId w:val="1"/>
+        </w:numPr>
+        <w:ind w:left="720"/>
+        <w:rPr>
+          <w:lang w:val="en-PH"/>
+        </w:rPr>
+      </w:pPr>
+      <w:r>
+        <w:rPr>
+          <w:lang w:val="en-PH"/>
+        </w:rPr>
+        <w:t>How to Lose</w:t>
+      </w:r>
     </w:p>
     <w:p>
       <w:pPr>

</xml_diff>